<commit_message>
A bit of work on Critical Injuries
</commit_message>
<xml_diff>
--- a/1 SRD - System Reference Document/C-DA Mortals' Hardships.docx
+++ b/1 SRD - System Reference Document/C-DA Mortals' Hardships.docx
@@ -4126,7 +4126,31 @@
         <w:jc w:val="both"/>
       </w:pPr>
       <w:r>
-        <w:t>Whatever the result, it’s permanent. It cannot be healed by anything less that advanced technology, powerful magic or divine intervention (though distinguishing the three becomes difficult at a certain point).</w:t>
+        <w:t xml:space="preserve">Re-roll any results that cannot be enacted (for example, “Lose an eye” is rolled, but the character has already lost both eyes </w:t>
+      </w:r>
+      <w:proofErr w:type="gramStart"/>
+      <w:r>
+        <w:t>or</w:t>
+      </w:r>
+      <w:proofErr w:type="gramEnd"/>
+      <w:r>
+        <w:t xml:space="preserve"> has no eye equivalents).</w:t>
+      </w:r>
+    </w:p>
+    <w:p>
+      <w:pPr>
+        <w:jc w:val="both"/>
+      </w:pPr>
+      <w:r>
+        <w:t xml:space="preserve">Whatever the result, </w:t>
+      </w:r>
+      <w:proofErr w:type="gramStart"/>
+      <w:r>
+        <w:t>it’s</w:t>
+      </w:r>
+      <w:proofErr w:type="gramEnd"/>
+      <w:r>
+        <w:t xml:space="preserve"> permanent. It cannot be healed by anything less that advanced technology, powerful magic or divine intervention (though distinguishing the three becomes difficult at a certain point).</w:t>
       </w:r>
     </w:p>
     <w:p>
@@ -4162,7 +4186,16 @@
         <w:jc w:val="both"/>
       </w:pPr>
       <w:r>
-        <w:t>After suffering a critical injury, the character also takes one Wound of the highest level he can take.</w:t>
+        <w:t>After suffering a critical injury, the character also takes one Wound of the highest level he can take</w:t>
+      </w:r>
+      <w:r>
+        <w:t xml:space="preserve"> (after losing Wound Slots; see </w:t>
+      </w:r>
+      <w:r>
+        <w:t>opposite</w:t>
+      </w:r>
+      <w:r>
+        <w:t>).</w:t>
       </w:r>
     </w:p>
     <w:p>
@@ -4170,32 +4203,74 @@
         <w:pStyle w:val="Subtitle"/>
       </w:pPr>
       <w:r>
+        <w:br w:type="column"/>
+      </w:r>
+      <w:r>
         <w:t>Losing Wound Slots:</w:t>
       </w:r>
     </w:p>
     <w:p>
       <w:pPr>
         <w:jc w:val="both"/>
-        <w:rPr>
-          <w:color w:val="FF0000"/>
-        </w:rPr>
-      </w:pPr>
-      <w:r>
-        <w:rPr>
-          <w:color w:val="FF0000"/>
-        </w:rPr>
-        <w:t>&lt;STUB&gt;</w:t>
-      </w:r>
-    </w:p>
-    <w:p/>
+      </w:pPr>
+      <w:r>
+        <w:t>When a critical injury effect states that a character loses a Wound Slot of a certain level</w:t>
+      </w:r>
+      <w:r>
+        <w:t xml:space="preserve">, </w:t>
+      </w:r>
+      <w:proofErr w:type="gramStart"/>
+      <w:r>
+        <w:t>it’s</w:t>
+      </w:r>
+      <w:proofErr w:type="gramEnd"/>
+      <w:r>
+        <w:t xml:space="preserve"> equivalent to gaining a wound of that level that cannot be healed (unless by something extraordinary that can heal the critical injury itself, as </w:t>
+      </w:r>
+      <w:r>
+        <w:t xml:space="preserve">already </w:t>
+      </w:r>
+      <w:r>
+        <w:t xml:space="preserve">stated). </w:t>
+      </w:r>
+    </w:p>
+    <w:p>
+      <w:pPr>
+        <w:jc w:val="both"/>
+      </w:pPr>
+      <w:r>
+        <w:t>The character must always lose an “unused” Wound Slot, unless of the slots of that level are already filled with wounds.</w:t>
+      </w:r>
+    </w:p>
+    <w:p>
+      <w:pPr>
+        <w:jc w:val="both"/>
+      </w:pPr>
+      <w:r>
+        <w:t xml:space="preserve">If there are no more slots of the appropriate level to lose, the character loses a </w:t>
+      </w:r>
+      <w:proofErr w:type="gramStart"/>
+      <w:r>
+        <w:t>higher level</w:t>
+      </w:r>
+      <w:proofErr w:type="gramEnd"/>
+      <w:r>
+        <w:t xml:space="preserve"> slot (if any are remaining), and, failing that, a lower level slot.</w:t>
+      </w:r>
+    </w:p>
+    <w:p>
+      <w:pPr>
+        <w:jc w:val="both"/>
+      </w:pPr>
+      <w:r>
+        <w:t>If a character is unfortunate enough to lose all level slots, they die.</w:t>
+      </w:r>
+    </w:p>
     <w:p>
       <w:pPr>
         <w:pStyle w:val="Subtitle"/>
       </w:pPr>
       <w:r>
-        <w:br w:type="column"/>
-      </w:r>
-      <w:r>
         <w:t xml:space="preserve">20 </w:t>
       </w:r>
       <w:r>
@@ -4213,7 +4288,15 @@
         <w:t>You were lucky this time – you will suffer no permanent consequences, should you survive.</w:t>
       </w:r>
       <w:r>
-        <w:t xml:space="preserve"> Tis but a scratch!</w:t>
+        <w:t xml:space="preserve"> </w:t>
+      </w:r>
+      <w:proofErr w:type="gramStart"/>
+      <w:r>
+        <w:t>It’s</w:t>
+      </w:r>
+      <w:proofErr w:type="gramEnd"/>
+      <w:r>
+        <w:t xml:space="preserve"> just a flesh wound!</w:t>
       </w:r>
     </w:p>
     <w:p>
@@ -4410,7 +4493,15 @@
         <w:jc w:val="both"/>
       </w:pPr>
       <w:r>
-        <w:t>The affected body part is now visibly scarred or otherwise deformed, though, miraculously, the damage is only cosmetical.</w:t>
+        <w:t>The affected body part is now visibly scarred or otherwise deformed, though, miraculously, the damage is only cosmetic.</w:t>
+      </w:r>
+    </w:p>
+    <w:p>
+      <w:pPr>
+        <w:jc w:val="both"/>
+      </w:pPr>
+      <w:r>
+        <w:t>If exposed and visible, the scar can affect social interactions (both positively and negatively, depending on the other person). This is left up to the GM to arbitrate.</w:t>
       </w:r>
     </w:p>
     <w:p>
@@ -4426,7 +4517,13 @@
         <w:jc w:val="both"/>
       </w:pPr>
       <w:r>
-        <w:t>The near-death experience leaves you traumatised. You received one Trauma from the list.</w:t>
+        <w:t>The near-death experience leaves you traumatised. You received one Traum</w:t>
+      </w:r>
+      <w:r>
+        <w:t>a</w:t>
+      </w:r>
+      <w:r>
+        <w:t>.</w:t>
       </w:r>
     </w:p>
     <w:p>
@@ -4434,6 +4531,10 @@
         <w:pStyle w:val="Subtitle"/>
       </w:pPr>
       <w:r>
+        <w:br w:type="column"/>
+      </w:r>
+      <w:r>
+        <w:lastRenderedPageBreak/>
         <w:t>16 – Distressed:</w:t>
       </w:r>
     </w:p>
@@ -4557,7 +4658,10 @@
         <w:jc w:val="both"/>
       </w:pPr>
       <w:r>
-        <w:t>A forceful hit to the head damages your brain. The base value of your Intelligence is reduced by 1. Then, roll a d6. On a 1</w:t>
+        <w:t xml:space="preserve">A forceful hit to the head damages your brain. The base value of your Intelligence is reduced by 1. Then, roll a d6. On </w:t>
+      </w:r>
+      <w:r>
+        <w:t>2 or less,</w:t>
       </w:r>
       <w:r>
         <w:t xml:space="preserve"> repeat the whole “Brain Damage” effect.</w:t>
@@ -4568,10 +4672,6 @@
         <w:pStyle w:val="Subtitle"/>
       </w:pPr>
       <w:r>
-        <w:br w:type="column"/>
-      </w:r>
-      <w:r>
-        <w:lastRenderedPageBreak/>
         <w:t>12-14 – Somatic Damage:</w:t>
       </w:r>
     </w:p>
@@ -4686,7 +4786,19 @@
         <w:pStyle w:val="Subtitle"/>
       </w:pPr>
       <w:r>
+        <w:br w:type="column"/>
+      </w:r>
+      <w:r>
         <w:t>10-11 Limb Maimed:</w:t>
+      </w:r>
+      <w:r>
+        <w:t xml:space="preserve"> </w:t>
+      </w:r>
+      <w:r>
+        <w:rPr>
+          <w:color w:val="FF0000"/>
+        </w:rPr>
+        <w:t>/WIP/</w:t>
       </w:r>
     </w:p>
     <w:p>
@@ -4901,7 +5013,32 @@
         <w:t>throat</w:t>
       </w:r>
       <w:r>
-        <w:t>, your voice is reduced to a rough and silent growl. You can’t shout nor speak for prolonged periods of time without resting your throat.</w:t>
+        <w:t xml:space="preserve">, your voice is reduced to a rough and silent growl. You </w:t>
+      </w:r>
+      <w:proofErr w:type="gramStart"/>
+      <w:r>
+        <w:t>can’t</w:t>
+      </w:r>
+      <w:proofErr w:type="gramEnd"/>
+      <w:r>
+        <w:t xml:space="preserve"> shout nor speak for prolonged periods of time without resting your throat.</w:t>
+      </w:r>
+      <w:r>
+        <w:t xml:space="preserve"> </w:t>
+      </w:r>
+      <w:proofErr w:type="gramStart"/>
+      <w:r>
+        <w:t>Usually</w:t>
+      </w:r>
+      <w:proofErr w:type="gramEnd"/>
+      <w:r>
+        <w:t xml:space="preserve"> you</w:t>
+      </w:r>
+      <w:r>
+        <w:t xml:space="preserve"> just</w:t>
+      </w:r>
+      <w:r>
+        <w:t xml:space="preserve"> utter a word at a time.</w:t>
       </w:r>
     </w:p>
     <w:p>
@@ -4955,7 +5092,25 @@
         <w:t>torso</w:t>
       </w:r>
       <w:r>
-        <w:t>, you receive a permanent level 2 Wound which cannot be healed.</w:t>
+        <w:t xml:space="preserve">, you </w:t>
+      </w:r>
+      <w:r>
+        <w:t>lose</w:t>
+      </w:r>
+      <w:r>
+        <w:t xml:space="preserve"> </w:t>
+      </w:r>
+      <w:r>
+        <w:t>one</w:t>
+      </w:r>
+      <w:r>
+        <w:t xml:space="preserve"> level 2 Wound </w:t>
+      </w:r>
+      <w:r>
+        <w:t>Slot</w:t>
+      </w:r>
+      <w:r>
+        <w:t>.</w:t>
       </w:r>
     </w:p>
     <w:p>
@@ -4981,34 +5136,79 @@
         <w:pStyle w:val="Subtitle"/>
       </w:pPr>
       <w:r>
+        <w:t>9 – Lose an Eye:</w:t>
+      </w:r>
+    </w:p>
+    <w:p>
+      <w:pPr>
+        <w:jc w:val="both"/>
+      </w:pPr>
+      <w:r>
+        <w:t xml:space="preserve">One of your eyes is gouged out (roll a die to determine which one if you still have both). </w:t>
+      </w:r>
+    </w:p>
+    <w:p>
+      <w:pPr>
+        <w:jc w:val="both"/>
+      </w:pPr>
+      <w:r>
+        <w:t>Whenever you attempt a Skill Test with a Skill that depends on Reaction and eyesight, your total Skill Exponent is reduced by 4 for that test.</w:t>
+      </w:r>
+    </w:p>
+    <w:p>
+      <w:pPr>
+        <w:jc w:val="both"/>
+      </w:pPr>
+      <w:r>
+        <w:t>If you lose both eyes, you are blinded</w:t>
+      </w:r>
+      <w:r>
+        <w:t>, and cannot do any actions that require sight.</w:t>
+      </w:r>
+    </w:p>
+    <w:p>
+      <w:pPr>
+        <w:pStyle w:val="Subtitle"/>
+      </w:pPr>
+      <w:r>
         <w:br w:type="column"/>
       </w:r>
       <w:r>
-        <w:t>9 – Lose an Eye:</w:t>
-      </w:r>
-    </w:p>
-    <w:p>
-      <w:pPr>
-        <w:jc w:val="both"/>
-      </w:pPr>
-      <w:r>
-        <w:t xml:space="preserve">One of your eyes is gouged out (roll a die to determine which one if you still have both). </w:t>
-      </w:r>
-    </w:p>
-    <w:p>
-      <w:pPr>
-        <w:jc w:val="both"/>
-      </w:pPr>
-      <w:r>
-        <w:t>Whenever you attempt a Skill Test with a Skill that depends on Reaction and eyesight, your total Skill Exponent is reduced by 4 for that test.</w:t>
-      </w:r>
-    </w:p>
-    <w:p>
-      <w:pPr>
-        <w:jc w:val="both"/>
-      </w:pPr>
-      <w:r>
-        <w:t>If you lose both eyes, you are blinded, obviously.</w:t>
+        <w:lastRenderedPageBreak/>
+        <w:t>8 – Lose a Foot:</w:t>
+      </w:r>
+    </w:p>
+    <w:p>
+      <w:pPr>
+        <w:jc w:val="both"/>
+      </w:pPr>
+      <w:r>
+        <w:t xml:space="preserve">One of your feet is removed (roll a die to determine which one if you still have both). </w:t>
+      </w:r>
+    </w:p>
+    <w:p>
+      <w:pPr>
+        <w:jc w:val="both"/>
+        <w:rPr>
+          <w:color w:val="FF0000"/>
+        </w:rPr>
+      </w:pPr>
+      <w:r>
+        <w:rPr>
+          <w:color w:val="FF0000"/>
+        </w:rPr>
+        <w:t>&lt;Effects?&gt;</w:t>
+      </w:r>
+    </w:p>
+    <w:p>
+      <w:pPr>
+        <w:jc w:val="both"/>
+        <w:rPr>
+          <w:color w:val="FF0000"/>
+        </w:rPr>
+      </w:pPr>
+      <w:r>
+        <w:t>You also lose one of your level 1 Wound slots.</w:t>
       </w:r>
     </w:p>
     <w:p>
@@ -5016,15 +5216,26 @@
         <w:pStyle w:val="Subtitle"/>
       </w:pPr>
       <w:r>
-        <w:t>8 – Lose a Foot:</w:t>
-      </w:r>
-    </w:p>
-    <w:p>
-      <w:pPr>
-        <w:jc w:val="both"/>
-      </w:pPr>
-      <w:r>
-        <w:t xml:space="preserve">One of your feet is removed (roll a die to determine which one if you still have both). </w:t>
+        <w:t>7 – Lose a Hand:</w:t>
+      </w:r>
+    </w:p>
+    <w:p>
+      <w:pPr>
+        <w:jc w:val="both"/>
+      </w:pPr>
+      <w:r>
+        <w:t xml:space="preserve">One of your hands is removed (roll a die to determine which one if you still have both). </w:t>
+      </w:r>
+    </w:p>
+    <w:p>
+      <w:pPr>
+        <w:jc w:val="both"/>
+      </w:pPr>
+      <w:r>
+        <w:t>Actions that require the use of that hand are no longer possible</w:t>
+      </w:r>
+      <w:r>
+        <w:t>.</w:t>
       </w:r>
     </w:p>
     <w:p>
@@ -5035,9 +5246,44 @@
         </w:rPr>
       </w:pPr>
       <w:r>
+        <w:t>You also lose one of your level 1 Wound slots.</w:t>
+      </w:r>
+    </w:p>
+    <w:p>
+      <w:pPr>
+        <w:pStyle w:val="Subtitle"/>
+      </w:pPr>
+      <w:r>
+        <w:t>6 – Lose a Leg:</w:t>
+      </w:r>
+    </w:p>
+    <w:p>
+      <w:pPr>
+        <w:jc w:val="both"/>
+      </w:pPr>
+      <w:r>
+        <w:t xml:space="preserve">One of your legs is </w:t>
+      </w:r>
+      <w:proofErr w:type="gramStart"/>
+      <w:r>
+        <w:t>entirely destroyed</w:t>
+      </w:r>
+      <w:proofErr w:type="gramEnd"/>
+      <w:r>
+        <w:t xml:space="preserve"> (roll a die to determine which one if you still have both). </w:t>
+      </w:r>
+    </w:p>
+    <w:p>
+      <w:pPr>
+        <w:jc w:val="both"/>
         <w:rPr>
           <w:color w:val="FF0000"/>
         </w:rPr>
+      </w:pPr>
+      <w:r>
+        <w:rPr>
+          <w:color w:val="FF0000"/>
+        </w:rPr>
         <w:t>&lt;Effects?&gt;</w:t>
       </w:r>
     </w:p>
@@ -5049,7 +5295,7 @@
         </w:rPr>
       </w:pPr>
       <w:r>
-        <w:t>You also lose one of your level 1 Wound slots.</w:t>
+        <w:t>You also lose one of your level 2 Wound slots.</w:t>
       </w:r>
     </w:p>
     <w:p>
@@ -5057,56 +5303,15 @@
         <w:pStyle w:val="Subtitle"/>
       </w:pPr>
       <w:r>
-        <w:t>7 – Lose a Hand:</w:t>
-      </w:r>
-    </w:p>
-    <w:p>
-      <w:pPr>
-        <w:jc w:val="both"/>
-      </w:pPr>
-      <w:r>
-        <w:t xml:space="preserve">One of your hands is removed (roll a die to determine which one if you still have both). </w:t>
-      </w:r>
-    </w:p>
-    <w:p>
-      <w:pPr>
-        <w:jc w:val="both"/>
-        <w:rPr>
-          <w:color w:val="FF0000"/>
-        </w:rPr>
-      </w:pPr>
-      <w:r>
-        <w:rPr>
-          <w:color w:val="FF0000"/>
-        </w:rPr>
-        <w:t>&lt;Effects?&gt;</w:t>
-      </w:r>
-    </w:p>
-    <w:p>
-      <w:pPr>
-        <w:jc w:val="both"/>
-        <w:rPr>
-          <w:color w:val="FF0000"/>
-        </w:rPr>
-      </w:pPr>
-      <w:r>
-        <w:t>You also lose one of your level 1 Wound slots.</w:t>
-      </w:r>
-    </w:p>
-    <w:p>
-      <w:pPr>
-        <w:pStyle w:val="Subtitle"/>
-      </w:pPr>
-      <w:r>
-        <w:t>6 – Lose a Leg:</w:t>
-      </w:r>
-    </w:p>
-    <w:p>
-      <w:pPr>
-        <w:jc w:val="both"/>
-      </w:pPr>
-      <w:r>
-        <w:t xml:space="preserve">One of your legs is </w:t>
+        <w:t>5 – Lose an Arm:</w:t>
+      </w:r>
+    </w:p>
+    <w:p>
+      <w:pPr>
+        <w:jc w:val="both"/>
+      </w:pPr>
+      <w:r>
+        <w:t xml:space="preserve">One of your arms is </w:t>
       </w:r>
       <w:proofErr w:type="gramStart"/>
       <w:r>
@@ -5120,64 +5325,15 @@
     <w:p>
       <w:pPr>
         <w:jc w:val="both"/>
-        <w:rPr>
-          <w:color w:val="FF0000"/>
-        </w:rPr>
-      </w:pPr>
-      <w:r>
-        <w:rPr>
-          <w:color w:val="FF0000"/>
-        </w:rPr>
-        <w:t>&lt;Effects?&gt;</w:t>
-      </w:r>
-    </w:p>
-    <w:p>
-      <w:pPr>
-        <w:jc w:val="both"/>
-        <w:rPr>
-          <w:color w:val="FF0000"/>
-        </w:rPr>
-      </w:pPr>
-      <w:r>
-        <w:t>You also lose one of your level 2 Wound slots.</w:t>
-      </w:r>
-    </w:p>
-    <w:p>
-      <w:pPr>
-        <w:pStyle w:val="Subtitle"/>
-      </w:pPr>
-      <w:r>
-        <w:t>5 – Lose an Arm:</w:t>
-      </w:r>
-    </w:p>
-    <w:p>
-      <w:pPr>
-        <w:jc w:val="both"/>
-      </w:pPr>
-      <w:r>
-        <w:t xml:space="preserve">One of your arms is </w:t>
-      </w:r>
-      <w:proofErr w:type="gramStart"/>
-      <w:r>
-        <w:t>entirely destroyed</w:t>
-      </w:r>
-      <w:proofErr w:type="gramEnd"/>
-      <w:r>
-        <w:t xml:space="preserve"> (roll a die to determine which one if you still have both). </w:t>
-      </w:r>
-    </w:p>
-    <w:p>
-      <w:pPr>
-        <w:jc w:val="both"/>
-        <w:rPr>
-          <w:color w:val="FF0000"/>
-        </w:rPr>
-      </w:pPr>
-      <w:r>
-        <w:rPr>
-          <w:color w:val="FF0000"/>
-        </w:rPr>
-        <w:t>&lt;Effects?&gt;</w:t>
+      </w:pPr>
+      <w:r>
+        <w:t xml:space="preserve">Actions that require the use of that </w:t>
+      </w:r>
+      <w:r>
+        <w:t>arm</w:t>
+      </w:r>
+      <w:r>
+        <w:t xml:space="preserve"> are no longer possible.</w:t>
       </w:r>
     </w:p>
     <w:p>

</xml_diff>